<commit_message>
CRIAÇÃO DA VERSÃO PDF
Com o GITHUB não é preciso digitar a maioria dos comandos do GIT. Neste
caso, bastou inserir o arquivo PDF na pasta padrão que, já surgiu a
opção de commitar no programa.
</commit_message>
<xml_diff>
--- a/trabalhogit.docx
+++ b/trabalhogit.docx
@@ -9,6 +9,8 @@
           <w:sz w:val="180"/>
         </w:rPr>
       </w:pPr>
+      <w:bookmarkStart w:id="0" w:name="_GoBack"/>
+      <w:bookmarkEnd w:id="0"/>
       <w:r>
         <w:rPr>
           <w:sz w:val="180"/>
@@ -234,6 +236,13 @@
     </w:p>
     <w:sdt>
       <w:sdtPr>
+        <w:rPr>
+          <w:rFonts w:asciiTheme="minorHAnsi" w:eastAsiaTheme="minorHAnsi" w:hAnsiTheme="minorHAnsi" w:cstheme="minorBidi"/>
+          <w:color w:val="auto"/>
+          <w:sz w:val="22"/>
+          <w:szCs w:val="22"/>
+          <w:lang w:eastAsia="en-US"/>
+        </w:rPr>
         <w:id w:val="-1855179002"/>
         <w:docPartObj>
           <w:docPartGallery w:val="Table of Contents"/>
@@ -242,13 +251,8 @@
       </w:sdtPr>
       <w:sdtEndPr>
         <w:rPr>
-          <w:rFonts w:asciiTheme="minorHAnsi" w:eastAsiaTheme="minorHAnsi" w:hAnsiTheme="minorHAnsi" w:cstheme="minorBidi"/>
           <w:b/>
           <w:bCs/>
-          <w:color w:val="auto"/>
-          <w:sz w:val="22"/>
-          <w:szCs w:val="22"/>
-          <w:lang w:eastAsia="en-US"/>
         </w:rPr>
       </w:sdtEndPr>
       <w:sdtContent>
@@ -2325,7 +2329,7 @@
           <w:szCs w:val="24"/>
         </w:rPr>
       </w:pPr>
-      <w:bookmarkStart w:id="0" w:name="_Toc391141977"/>
+      <w:bookmarkStart w:id="1" w:name="_Toc391141977"/>
       <w:r>
         <w:rPr>
           <w:rFonts w:ascii="Arial" w:hAnsi="Arial" w:cs="Arial"/>
@@ -2335,7 +2339,7 @@
         <w:lastRenderedPageBreak/>
         <w:t>CONCEITOS SIMPLIFICADOS DE PALAVRAS UTILIZADAS NO GIT</w:t>
       </w:r>
-      <w:bookmarkEnd w:id="0"/>
+      <w:bookmarkEnd w:id="1"/>
     </w:p>
     <w:p>
       <w:pPr>
@@ -2657,7 +2661,7 @@
           <w:szCs w:val="24"/>
         </w:rPr>
       </w:pPr>
-      <w:bookmarkStart w:id="1" w:name="_Toc391141978"/>
+      <w:bookmarkStart w:id="2" w:name="_Toc391141978"/>
       <w:r>
         <w:rPr>
           <w:rFonts w:ascii="Arial" w:hAnsi="Arial" w:cs="Arial"/>
@@ -2682,7 +2686,7 @@
         </w:rPr>
         <w:t>GIT:</w:t>
       </w:r>
-      <w:bookmarkEnd w:id="1"/>
+      <w:bookmarkEnd w:id="2"/>
     </w:p>
     <w:p>
       <w:pPr>
@@ -2722,7 +2726,7 @@
           <w:szCs w:val="24"/>
         </w:rPr>
       </w:pPr>
-      <w:bookmarkStart w:id="2" w:name="_Toc391141979"/>
+      <w:bookmarkStart w:id="3" w:name="_Toc391141979"/>
       <w:r>
         <w:rPr>
           <w:rFonts w:ascii="Arial" w:hAnsi="Arial" w:cs="Arial"/>
@@ -2731,7 +2735,7 @@
         </w:rPr>
         <w:t>COMANDOS DO GIT</w:t>
       </w:r>
-      <w:bookmarkEnd w:id="2"/>
+      <w:bookmarkEnd w:id="3"/>
     </w:p>
     <w:p>
       <w:pPr>
@@ -2749,14 +2753,14 @@
           <w:rFonts w:ascii="Arial" w:hAnsi="Arial" w:cs="Arial"/>
         </w:rPr>
       </w:pPr>
-      <w:bookmarkStart w:id="3" w:name="_Toc391141980"/>
+      <w:bookmarkStart w:id="4" w:name="_Toc391141980"/>
       <w:r>
         <w:rPr>
           <w:rFonts w:ascii="Arial" w:hAnsi="Arial" w:cs="Arial"/>
         </w:rPr>
         <w:t>INICIAR UM REPOSITÓRIO</w:t>
       </w:r>
-      <w:bookmarkEnd w:id="3"/>
+      <w:bookmarkEnd w:id="4"/>
     </w:p>
     <w:p>
       <w:pPr>
@@ -2921,14 +2925,14 @@
           <w:rFonts w:ascii="Arial" w:hAnsi="Arial" w:cs="Arial"/>
         </w:rPr>
       </w:pPr>
-      <w:bookmarkStart w:id="4" w:name="_Toc391141981"/>
+      <w:bookmarkStart w:id="5" w:name="_Toc391141981"/>
       <w:r>
         <w:rPr>
           <w:rFonts w:ascii="Arial" w:hAnsi="Arial" w:cs="Arial"/>
         </w:rPr>
         <w:t>VER STATUS</w:t>
       </w:r>
-      <w:bookmarkEnd w:id="4"/>
+      <w:bookmarkEnd w:id="5"/>
     </w:p>
     <w:p>
       <w:pPr>
@@ -2989,14 +2993,14 @@
           <w:rFonts w:ascii="Arial" w:hAnsi="Arial" w:cs="Arial"/>
         </w:rPr>
       </w:pPr>
-      <w:bookmarkStart w:id="5" w:name="_Toc391141982"/>
+      <w:bookmarkStart w:id="6" w:name="_Toc391141982"/>
       <w:r>
         <w:rPr>
           <w:rFonts w:ascii="Arial" w:hAnsi="Arial" w:cs="Arial"/>
         </w:rPr>
         <w:t>CLONANDO UM REPOSITÓRIO</w:t>
       </w:r>
-      <w:bookmarkEnd w:id="5"/>
+      <w:bookmarkEnd w:id="6"/>
     </w:p>
     <w:p>
       <w:pPr>
@@ -3109,7 +3113,7 @@
           <w:rFonts w:ascii="Arial" w:hAnsi="Arial" w:cs="Arial"/>
         </w:rPr>
       </w:pPr>
-      <w:bookmarkStart w:id="6" w:name="_Toc391141983"/>
+      <w:bookmarkStart w:id="7" w:name="_Toc391141983"/>
       <w:r>
         <w:rPr>
           <w:rFonts w:ascii="Arial" w:hAnsi="Arial" w:cs="Arial"/>
@@ -3117,7 +3121,7 @@
         <w:lastRenderedPageBreak/>
         <w:t>CONFIGURAÇÕES PÓS INSTALAÇÃO</w:t>
       </w:r>
-      <w:bookmarkEnd w:id="6"/>
+      <w:bookmarkEnd w:id="7"/>
     </w:p>
     <w:p>
       <w:pPr>
@@ -3299,14 +3303,14 @@
           <w:rFonts w:ascii="Arial" w:hAnsi="Arial" w:cs="Arial"/>
         </w:rPr>
       </w:pPr>
-      <w:bookmarkStart w:id="7" w:name="_Toc391141984"/>
+      <w:bookmarkStart w:id="8" w:name="_Toc391141984"/>
       <w:r>
         <w:rPr>
           <w:rFonts w:ascii="Arial" w:hAnsi="Arial" w:cs="Arial"/>
         </w:rPr>
         <w:t>HISTÓRICO</w:t>
       </w:r>
-      <w:bookmarkEnd w:id="7"/>
+      <w:bookmarkEnd w:id="8"/>
     </w:p>
     <w:p>
       <w:pPr>
@@ -3445,14 +3449,14 @@
           <w:rFonts w:ascii="Arial" w:hAnsi="Arial" w:cs="Arial"/>
         </w:rPr>
       </w:pPr>
-      <w:bookmarkStart w:id="8" w:name="_Toc391141985"/>
+      <w:bookmarkStart w:id="9" w:name="_Toc391141985"/>
       <w:r>
         <w:rPr>
           <w:rFonts w:ascii="Arial" w:hAnsi="Arial" w:cs="Arial"/>
         </w:rPr>
         <w:t>ADICIONANDO SNAPSHOTS</w:t>
       </w:r>
-      <w:bookmarkEnd w:id="8"/>
+      <w:bookmarkEnd w:id="9"/>
     </w:p>
     <w:p>
       <w:pPr>
@@ -3572,14 +3576,14 @@
           <w:rFonts w:ascii="Arial" w:hAnsi="Arial" w:cs="Arial"/>
         </w:rPr>
       </w:pPr>
-      <w:bookmarkStart w:id="9" w:name="_Toc391141986"/>
+      <w:bookmarkStart w:id="10" w:name="_Toc391141986"/>
       <w:r>
         <w:rPr>
           <w:rFonts w:ascii="Arial" w:hAnsi="Arial" w:cs="Arial"/>
         </w:rPr>
         <w:t>CONFIRMAÇÃO</w:t>
       </w:r>
-      <w:bookmarkEnd w:id="9"/>
+      <w:bookmarkEnd w:id="10"/>
     </w:p>
     <w:p>
       <w:pPr>
@@ -3669,14 +3673,14 @@
           <w:rFonts w:ascii="Arial" w:hAnsi="Arial" w:cs="Arial"/>
         </w:rPr>
       </w:pPr>
-      <w:bookmarkStart w:id="10" w:name="_Toc391141987"/>
+      <w:bookmarkStart w:id="11" w:name="_Toc391141987"/>
       <w:r>
         <w:rPr>
           <w:rFonts w:ascii="Arial" w:hAnsi="Arial" w:cs="Arial"/>
         </w:rPr>
         <w:t>NAVEGAR NO LOG</w:t>
       </w:r>
-      <w:bookmarkEnd w:id="10"/>
+      <w:bookmarkEnd w:id="11"/>
     </w:p>
     <w:p>
       <w:pPr>
@@ -3852,14 +3856,14 @@
           <w:rFonts w:ascii="Arial" w:hAnsi="Arial" w:cs="Arial"/>
         </w:rPr>
       </w:pPr>
-      <w:bookmarkStart w:id="11" w:name="_Toc391141988"/>
+      <w:bookmarkStart w:id="12" w:name="_Toc391141988"/>
       <w:r>
         <w:rPr>
           <w:rFonts w:ascii="Arial" w:hAnsi="Arial" w:cs="Arial"/>
         </w:rPr>
         <w:t>CHECKOUT</w:t>
       </w:r>
-      <w:bookmarkEnd w:id="11"/>
+      <w:bookmarkEnd w:id="12"/>
     </w:p>
     <w:p>
       <w:pPr>
@@ -4397,14 +4401,14 @@
           <w:rFonts w:ascii="Arial" w:hAnsi="Arial" w:cs="Arial"/>
         </w:rPr>
       </w:pPr>
-      <w:bookmarkStart w:id="12" w:name="_Toc391141989"/>
+      <w:bookmarkStart w:id="13" w:name="_Toc391141989"/>
       <w:r>
         <w:rPr>
           <w:rFonts w:ascii="Arial" w:hAnsi="Arial" w:cs="Arial"/>
         </w:rPr>
         <w:t>REVERT</w:t>
       </w:r>
-      <w:bookmarkEnd w:id="12"/>
+      <w:bookmarkEnd w:id="13"/>
     </w:p>
     <w:p>
       <w:pPr>
@@ -4564,14 +4568,14 @@
           <w:rFonts w:ascii="Arial" w:hAnsi="Arial" w:cs="Arial"/>
         </w:rPr>
       </w:pPr>
-      <w:bookmarkStart w:id="13" w:name="_Toc391141990"/>
+      <w:bookmarkStart w:id="14" w:name="_Toc391141990"/>
       <w:r>
         <w:rPr>
           <w:rFonts w:ascii="Arial" w:hAnsi="Arial" w:cs="Arial"/>
         </w:rPr>
         <w:t>RESET</w:t>
       </w:r>
-      <w:bookmarkEnd w:id="13"/>
+      <w:bookmarkEnd w:id="14"/>
     </w:p>
     <w:p>
       <w:pPr>
@@ -4978,14 +4982,14 @@
           <w:rFonts w:ascii="Arial" w:hAnsi="Arial" w:cs="Arial"/>
         </w:rPr>
       </w:pPr>
-      <w:bookmarkStart w:id="14" w:name="_Toc391141991"/>
+      <w:bookmarkStart w:id="15" w:name="_Toc391141991"/>
       <w:r>
         <w:rPr>
           <w:rFonts w:ascii="Arial" w:hAnsi="Arial" w:cs="Arial"/>
         </w:rPr>
         <w:t>LIMPANDO ARQUIVOS NÃO RASTREADOS</w:t>
       </w:r>
-      <w:bookmarkEnd w:id="14"/>
+      <w:bookmarkEnd w:id="15"/>
     </w:p>
     <w:p>
       <w:pPr>
@@ -5122,34 +5126,7 @@
           <w:sz w:val="24"/>
           <w:szCs w:val="24"/>
         </w:rPr>
-        <w:t xml:space="preserve"> clean –f &lt;caminho&gt; </w:t>
-      </w:r>
-      <w:r>
-        <w:rPr>
-          <w:rFonts w:ascii="Arial" w:hAnsi="Arial" w:cs="Arial"/>
-          <w:color w:val="4B4B4B"/>
-          <w:sz w:val="24"/>
-          <w:szCs w:val="24"/>
-        </w:rPr>
-        <w:t>(remove arquivo não rastreados</w:t>
-      </w:r>
-      <w:r>
-        <w:rPr>
-          <w:rFonts w:ascii="Arial" w:hAnsi="Arial" w:cs="Arial"/>
-          <w:color w:val="4B4B4B"/>
-          <w:sz w:val="24"/>
-          <w:szCs w:val="24"/>
-        </w:rPr>
-        <w:t xml:space="preserve"> de lugar determinado</w:t>
-      </w:r>
-      <w:r>
-        <w:rPr>
-          <w:rFonts w:ascii="Arial" w:hAnsi="Arial" w:cs="Arial"/>
-          <w:color w:val="4B4B4B"/>
-          <w:sz w:val="24"/>
-          <w:szCs w:val="24"/>
-        </w:rPr>
-        <w:t>)</w:t>
+        <w:t xml:space="preserve"> clean –f &lt;caminho&gt; (remove arquivo não rastreados de lugar determinado)</w:t>
       </w:r>
     </w:p>
     <w:p>
@@ -5293,14 +5270,14 @@
           <w:rFonts w:ascii="Arial" w:hAnsi="Arial" w:cs="Arial"/>
         </w:rPr>
       </w:pPr>
-      <w:bookmarkStart w:id="15" w:name="_Toc391141992"/>
+      <w:bookmarkStart w:id="16" w:name="_Toc391141992"/>
       <w:r>
         <w:rPr>
           <w:rFonts w:ascii="Arial" w:hAnsi="Arial" w:cs="Arial"/>
         </w:rPr>
         <w:t>BRANCHES</w:t>
       </w:r>
-      <w:bookmarkEnd w:id="15"/>
+      <w:bookmarkEnd w:id="16"/>
     </w:p>
     <w:p>
       <w:pPr>
@@ -5710,14 +5687,14 @@
           <w:rFonts w:ascii="Arial" w:hAnsi="Arial" w:cs="Arial"/>
         </w:rPr>
       </w:pPr>
-      <w:bookmarkStart w:id="16" w:name="_Toc391141993"/>
+      <w:bookmarkStart w:id="17" w:name="_Toc391141993"/>
       <w:r>
         <w:rPr>
           <w:rFonts w:ascii="Arial" w:hAnsi="Arial" w:cs="Arial"/>
         </w:rPr>
         <w:t>CHECKOUT E BRANCH</w:t>
       </w:r>
-      <w:bookmarkEnd w:id="16"/>
+      <w:bookmarkEnd w:id="17"/>
     </w:p>
     <w:p>
       <w:pPr>
@@ -6042,14 +6019,14 @@
           <w:rFonts w:ascii="Arial" w:hAnsi="Arial" w:cs="Arial"/>
         </w:rPr>
       </w:pPr>
-      <w:bookmarkStart w:id="17" w:name="_Toc391141994"/>
+      <w:bookmarkStart w:id="18" w:name="_Toc391141994"/>
       <w:r>
         <w:rPr>
           <w:rFonts w:ascii="Arial" w:hAnsi="Arial" w:cs="Arial"/>
         </w:rPr>
         <w:t>STASH</w:t>
       </w:r>
-      <w:bookmarkEnd w:id="17"/>
+      <w:bookmarkEnd w:id="18"/>
     </w:p>
     <w:p>
       <w:pPr>
@@ -6251,14 +6228,14 @@
           <w:rFonts w:ascii="Arial" w:hAnsi="Arial" w:cs="Arial"/>
         </w:rPr>
       </w:pPr>
-      <w:bookmarkStart w:id="18" w:name="_Toc391141995"/>
+      <w:bookmarkStart w:id="19" w:name="_Toc391141995"/>
       <w:r>
         <w:rPr>
           <w:rFonts w:ascii="Arial" w:hAnsi="Arial" w:cs="Arial"/>
         </w:rPr>
         <w:t>MERGE</w:t>
       </w:r>
-      <w:bookmarkEnd w:id="18"/>
+      <w:bookmarkEnd w:id="19"/>
     </w:p>
     <w:p>
       <w:pPr>
@@ -6309,8 +6286,6 @@
         </w:rPr>
         <w:t>branch</w:t>
       </w:r>
-      <w:bookmarkStart w:id="19" w:name="_GoBack"/>
-      <w:bookmarkEnd w:id="19"/>
       <w:proofErr w:type="spellEnd"/>
     </w:p>
     <w:p>
@@ -7147,16 +7122,7 @@
           <w:sz w:val="24"/>
           <w:szCs w:val="24"/>
         </w:rPr>
-        <w:t xml:space="preserve"> </w:t>
-      </w:r>
-      <w:r>
-        <w:rPr>
-          <w:rFonts w:ascii="Arial" w:hAnsi="Arial" w:cs="Arial"/>
-          <w:color w:val="4B4B4B"/>
-          <w:sz w:val="24"/>
-          <w:szCs w:val="24"/>
-        </w:rPr>
-        <w:t xml:space="preserve">apelido </w:t>
+        <w:t xml:space="preserve"> apelido </w:t>
       </w:r>
       <w:proofErr w:type="spellStart"/>
       <w:r>
@@ -9031,7 +8997,7 @@
 </file>
 
 <file path=customXml/itemProps1.xml><?xml version="1.0" encoding="utf-8"?>
-<ds:datastoreItem xmlns:ds="http://schemas.openxmlformats.org/officeDocument/2006/customXml" ds:itemID="{561CBCC5-E6E6-4085-B8EF-F7D1B7F93748}">
+<ds:datastoreItem xmlns:ds="http://schemas.openxmlformats.org/officeDocument/2006/customXml" ds:itemID="{1FD0433F-4E03-4595-A65B-050D96AF6BCD}">
   <ds:schemaRefs>
     <ds:schemaRef ds:uri="http://schemas.openxmlformats.org/officeDocument/2006/bibliography"/>
   </ds:schemaRefs>

</xml_diff>